<commit_message>
Check in secondary actions
</commit_message>
<xml_diff>
--- a/IntranetPortal/IntranetPortal/TempDataFile/reslut.docx
+++ b/IntranetPortal/IntranetPortal/TempDataFile/reslut.docx
@@ -110,7 +110,6 @@
               <w:rPr>
                 <w:rFonts w:ascii="Times New Roman" w:hAnsi="Times New Roman"/>
                 <w:sz w:val="24"/>
-                <w:highlight w:val="yellow"/>
               </w:rPr>
               <w:t>Manhattan</w:t>
             </w:r>
@@ -133,25 +132,16 @@
                 <w:rFonts w:ascii="Times New Roman" w:hAnsi="Times New Roman"/>
                 <w:sz w:val="24"/>
                 <w:szCs w:val="24"/>
-                <w:highlight w:val="yellow"/>
                 <w:shd w:val="clear" w:color="auto" w:fill="FFFFFF"/>
               </w:rPr>
-              <w:t>test 2</w:t>
+              <w:t>Test 123</w:t>
             </w:r>
             <w:r>
               <w:rPr>
                 <w:rFonts w:ascii="Times New Roman" w:hAnsi="Times New Roman"/>
                 <w:sz w:val="24"/>
-                <w:highlight w:val="yellow"/>
-              </w:rPr>
-              <w:t>,</w:t>
-            </w:r>
-            <w:r>
-              <w:rPr>
-                <w:rFonts w:ascii="Times New Roman" w:hAnsi="Times New Roman"/>
-                <w:sz w:val="24"/>
-              </w:rPr>
-              <w:t xml:space="preserve"> on the ____ day of ________ 20___.</w:t>
+              </w:rPr>
+              <w:t>, on the ____ day of ________ 20___.</w:t>
             </w:r>
           </w:p>
         </w:tc>
@@ -268,15 +258,13 @@
               <w:rPr>
                 <w:rFonts w:ascii="Times New Roman" w:hAnsi="Times New Roman"/>
                 <w:sz w:val="24"/>
-                <w:highlight w:val="yellow"/>
-              </w:rPr>
-              <w:t>Albert and Marilyn Elrington</w:t>
+              </w:rPr>
+              <w:t>Chris Yan</w:t>
             </w:r>
             <w:r>
               <w:rPr>
                 <w:rFonts w:ascii="Times New Roman" w:hAnsi="Times New Roman"/>
                 <w:sz w:val="24"/>
-                <w:highlight w:val="yellow"/>
               </w:rPr>
               <w:t>,</w:t>
             </w:r>
@@ -364,9 +352,8 @@
               <w:rPr>
                 <w:rFonts w:ascii="Times New Roman" w:hAnsi="Times New Roman"/>
                 <w:sz w:val="24"/>
-                <w:highlight w:val="yellow"/>
-              </w:rPr>
-              <w:t>123,test</w:t>
+              </w:rPr>
+              <w:t>1234 </w:t>
             </w:r>
           </w:p>
           <w:p>
@@ -466,7 +453,6 @@
               <w:rPr>
                 <w:rFonts w:ascii="Times New Roman" w:hAnsi="Times New Roman"/>
                 <w:sz w:val="24"/>
-                <w:highlight w:val="yellow"/>
               </w:rPr>
               <w:t>(</w:t>
             </w:r>
@@ -474,15 +460,13 @@
               <w:rPr>
                 <w:rFonts w:ascii="Times New Roman" w:hAnsi="Times New Roman"/>
                 <w:sz w:val="24"/>
-                <w:highlight w:val="yellow"/>
-              </w:rPr>
-              <w:t>123478</w:t>
+              </w:rPr>
+              <w:t>123</w:t>
             </w:r>
             <w:r>
               <w:rPr>
                 <w:rFonts w:ascii="Times New Roman" w:hAnsi="Times New Roman"/>
                 <w:sz w:val="24"/>
-                <w:highlight w:val="yellow"/>
               </w:rPr>
               <w:t>)</w:t>
             </w:r>
@@ -548,7 +532,6 @@
         <w:rPr>
           <w:rFonts w:ascii="Times New Roman" w:hAnsi="Times New Roman"/>
           <w:sz w:val="24"/>
-          <w:highlight w:val="yellow"/>
         </w:rPr>
         <w:t>P. C. Jamie Andrew Schreck </w:t>
       </w:r>
@@ -556,39 +539,22 @@
         <w:rPr>
           <w:rFonts w:ascii="Times New Roman" w:hAnsi="Times New Roman"/>
           <w:sz w:val="24"/>
-          <w:highlight w:val="yellow"/>
-        </w:rPr>
-        <w:t>,</w:t>
-      </w:r>
-      <w:r>
-        <w:rPr>
-          <w:rFonts w:ascii="Times New Roman" w:hAnsi="Times New Roman"/>
-          <w:sz w:val="24"/>
-        </w:rPr>
-        <w:t xml:space="preserve"> the annexed Affidavit of </w:t>
-      </w:r>
-      <w:r>
-        <w:rPr>
-          <w:rFonts w:ascii="Times New Roman" w:hAnsi="Times New Roman"/>
-          <w:sz w:val="24"/>
-          <w:highlight w:val="yellow"/>
-        </w:rPr>
-        <w:t>123</w:t>
-      </w:r>
-      <w:r>
-        <w:rPr>
-          <w:rFonts w:ascii="Times New Roman" w:hAnsi="Times New Roman"/>
-          <w:sz w:val="24"/>
-          <w:highlight w:val="yellow"/>
-        </w:rPr>
-        <w:t>,</w:t>
-      </w:r>
-      <w:r>
-        <w:rPr>
-          <w:rFonts w:ascii="Times New Roman" w:hAnsi="Times New Roman"/>
-          <w:sz w:val="24"/>
-        </w:rPr>
-        <w:t xml:space="preserve"> dated </w:t>
+        </w:rPr>
+        <w:t xml:space="preserve">, the annexed Affidavit of </w:t>
+      </w:r>
+      <w:r>
+        <w:rPr>
+          <w:rFonts w:ascii="Times New Roman" w:hAnsi="Times New Roman"/>
+          <w:sz w:val="24"/>
+        </w:rPr>
+        <w:t>1234</w:t>
+      </w:r>
+      <w:r>
+        <w:rPr>
+          <w:rFonts w:ascii="Times New Roman" w:hAnsi="Times New Roman"/>
+          <w:sz w:val="24"/>
+        </w:rPr>
+        <w:t xml:space="preserve">, dated </w:t>
       </w:r>
       <w:r>
         <w:rPr>
@@ -648,30 +614,20 @@
         <w:rPr>
           <w:rFonts w:ascii="Times New Roman" w:hAnsi="Times New Roman"/>
           <w:sz w:val="24"/>
-          <w:highlight w:val="yellow"/>
-        </w:rPr>
-        <w:t>Albert and Marilyn Elrington</w:t>
-      </w:r>
-      <w:r>
-        <w:rPr>
-          <w:rFonts w:ascii="Times New Roman" w:hAnsi="Times New Roman"/>
-          <w:sz w:val="24"/>
-          <w:highlight w:val="yellow"/>
-        </w:rPr>
-        <w:t>.,</w:t>
-      </w:r>
-      <w:r>
-        <w:rPr>
-          <w:rFonts w:ascii="Times New Roman" w:hAnsi="Times New Roman"/>
-          <w:sz w:val="24"/>
-        </w:rPr>
-        <w:t xml:space="preserve"> (“Plaintiff”) show cause before this Court at an I.A.S. Part, Room ____, at the </w:t>
-      </w:r>
-      <w:r>
-        <w:rPr>
-          <w:rFonts w:ascii="Times New Roman" w:hAnsi="Times New Roman"/>
-          <w:sz w:val="24"/>
-          <w:highlight w:val="yellow"/>
+        </w:rPr>
+        <w:t>Chris Yan</w:t>
+      </w:r>
+      <w:r>
+        <w:rPr>
+          <w:rFonts w:ascii="Times New Roman" w:hAnsi="Times New Roman"/>
+          <w:sz w:val="24"/>
+        </w:rPr>
+        <w:t xml:space="preserve">., (“Plaintiff”) show cause before this Court at an I.A.S. Part, Room ____, at the </w:t>
+      </w:r>
+      <w:r>
+        <w:rPr>
+          <w:rFonts w:ascii="Times New Roman" w:hAnsi="Times New Roman"/>
+          <w:sz w:val="24"/>
         </w:rPr>
         <w:t>(</w:t>
       </w:r>
@@ -679,7 +635,6 @@
         <w:rPr>
           <w:rFonts w:ascii="Times New Roman" w:hAnsi="Times New Roman"/>
           <w:sz w:val="24"/>
-          <w:highlight w:val="yellow"/>
         </w:rPr>
         <w:t>Manhattan</w:t>
       </w:r>
@@ -687,7 +642,6 @@
         <w:rPr>
           <w:rFonts w:ascii="Times New Roman" w:hAnsi="Times New Roman"/>
           <w:sz w:val="24"/>
-          <w:highlight w:val="yellow"/>
         </w:rPr>
         <w:t>)</w:t>
       </w:r>
@@ -703,25 +657,16 @@
           <w:rFonts w:ascii="Times New Roman" w:hAnsi="Times New Roman"/>
           <w:sz w:val="24"/>
           <w:szCs w:val="24"/>
-          <w:highlight w:val="yellow"/>
           <w:shd w:val="clear" w:color="auto" w:fill="FFFFFF"/>
         </w:rPr>
-        <w:t>test 2,</w:t>
-      </w:r>
-      <w:r>
-        <w:rPr>
-          <w:rFonts w:ascii="Times New Roman" w:hAnsi="Times New Roman"/>
-          <w:sz w:val="24"/>
-          <w:highlight w:val="yellow"/>
-        </w:rPr>
-        <w:t>,</w:t>
-      </w:r>
-      <w:r>
-        <w:rPr>
-          <w:rFonts w:ascii="Times New Roman" w:hAnsi="Times New Roman"/>
-          <w:sz w:val="24"/>
-        </w:rPr>
-        <w:t xml:space="preserve"> on </w:t>
+        <w:t>Test 123,</w:t>
+      </w:r>
+      <w:r>
+        <w:rPr>
+          <w:rFonts w:ascii="Times New Roman" w:hAnsi="Times New Roman"/>
+          <w:sz w:val="24"/>
+        </w:rPr>
+        <w:t xml:space="preserve">, on </w:t>
       </w:r>
       <w:r>
         <w:rPr>
@@ -786,9 +731,8 @@
         <w:rPr>
           <w:rFonts w:ascii="Times New Roman" w:hAnsi="Times New Roman"/>
           <w:sz w:val="24"/>
-          <w:highlight w:val="yellow"/>
-        </w:rPr>
-        <w:t>77 E 7 ST, Manhattan,NY 10003</w:t>
+        </w:rPr>
+        <w:t>122 2 AVE, Manhattan,NY 10003</w:t>
       </w:r>
       <w:r>
         <w:rPr>
@@ -801,7 +745,6 @@
         <w:rPr>
           <w:rFonts w:ascii="Times New Roman" w:hAnsi="Times New Roman"/>
           <w:sz w:val="24"/>
-          <w:highlight w:val="yellow"/>
           <w:u w:val="single"/>
         </w:rPr>
         <w:t>__</w:t>
@@ -810,7 +753,6 @@
         <w:rPr>
           <w:rFonts w:ascii="Times New Roman" w:hAnsi="Times New Roman"/>
           <w:sz w:val="24"/>
-          <w:highlight w:val="yellow"/>
           <w:u w:val="single"/>
         </w:rPr>
         <w:t>449  _</w:t>
@@ -819,7 +761,6 @@
         <w:rPr>
           <w:rFonts w:ascii="Times New Roman" w:hAnsi="Times New Roman"/>
           <w:sz w:val="24"/>
-          <w:highlight w:val="yellow"/>
           <w:u w:val="single"/>
         </w:rPr>
         <w:t>_</w:t>
@@ -835,7 +776,6 @@
         <w:rPr>
           <w:rFonts w:ascii="Times New Roman" w:hAnsi="Times New Roman"/>
           <w:sz w:val="24"/>
-          <w:highlight w:val="yellow"/>
           <w:u w:val="single"/>
         </w:rPr>
         <w:t>__</w:t>
@@ -844,16 +784,14 @@
         <w:rPr>
           <w:rFonts w:ascii="Times New Roman" w:hAnsi="Times New Roman"/>
           <w:sz w:val="24"/>
-          <w:highlight w:val="yellow"/>
           <w:u w:val="single"/>
         </w:rPr>
-        <w:t>43  </w:t>
-      </w:r>
-      <w:r>
-        <w:rPr>
-          <w:rFonts w:ascii="Times New Roman" w:hAnsi="Times New Roman"/>
-          <w:sz w:val="24"/>
-          <w:highlight w:val="yellow"/>
+        <w:t>3   </w:t>
+      </w:r>
+      <w:r>
+        <w:rPr>
+          <w:rFonts w:ascii="Times New Roman" w:hAnsi="Times New Roman"/>
+          <w:sz w:val="24"/>
           <w:u w:val="single"/>
         </w:rPr>
         <w:t>__</w:t>
@@ -958,33 +896,29 @@
         <w:rPr>
           <w:rFonts w:ascii="Times New Roman" w:hAnsi="Times New Roman"/>
           <w:sz w:val="24"/>
-          <w:highlight w:val="yellow"/>
-        </w:rPr>
-        <w:t>Michael K</w:t>
-      </w:r>
-      <w:r>
-        <w:rPr>
-          <w:rFonts w:ascii="Times New Roman" w:hAnsi="Times New Roman"/>
-          <w:sz w:val="24"/>
-          <w:highlight w:val="yellow"/>
-        </w:rPr>
-        <w:t xml:space="preserve"> </w:t>
-      </w:r>
-      <w:r>
-        <w:rPr>
-          <w:rFonts w:ascii="Times New Roman" w:hAnsi="Times New Roman"/>
-          <w:sz w:val="24"/>
-          <w:highlight w:val="yellow"/>
-        </w:rPr>
-        <w:t xml:space="preserve"> </w:t>
-      </w:r>
-      <w:r>
-        <w:rPr>
-          <w:rFonts w:ascii="Times New Roman" w:hAnsi="Times New Roman"/>
-          <w:sz w:val="24"/>
-          <w:highlight w:val="yellow"/>
-        </w:rPr>
-        <w:t>test 1</w:t>
+        </w:rPr>
+        <w:t>Albert Gavriyelov </w:t>
+      </w:r>
+      <w:r>
+        <w:rPr>
+          <w:rFonts w:ascii="Times New Roman" w:hAnsi="Times New Roman"/>
+          <w:sz w:val="24"/>
+        </w:rPr>
+        <w:t xml:space="preserve"> </w:t>
+      </w:r>
+      <w:r>
+        <w:rPr>
+          <w:rFonts w:ascii="Times New Roman" w:hAnsi="Times New Roman"/>
+          <w:sz w:val="24"/>
+        </w:rPr>
+        <w:t xml:space="preserve"> </w:t>
+      </w:r>
+      <w:r>
+        <w:rPr>
+          <w:rFonts w:ascii="Times New Roman" w:hAnsi="Times New Roman"/>
+          <w:sz w:val="24"/>
+        </w:rPr>
+        <w:t>Test 123</w:t>
       </w:r>
     </w:p>
     <w:p>
@@ -1297,7 +1231,6 @@
               <w:rPr>
                 <w:rFonts w:ascii="Times New Roman" w:hAnsi="Times New Roman"/>
                 <w:sz w:val="24"/>
-                <w:highlight w:val="yellow"/>
               </w:rPr>
               <w:t>Manhattan</w:t>
             </w:r>
@@ -1333,15 +1266,13 @@
               <w:rPr>
                 <w:rFonts w:ascii="Times New Roman" w:hAnsi="Times New Roman"/>
                 <w:sz w:val="24"/>
-                <w:highlight w:val="yellow"/>
-              </w:rPr>
-              <w:t>Albert and Marilyn Elrington</w:t>
+              </w:rPr>
+              <w:t>Chris Yan</w:t>
             </w:r>
             <w:r>
               <w:rPr>
                 <w:rFonts w:ascii="Times New Roman" w:hAnsi="Times New Roman"/>
                 <w:sz w:val="24"/>
-                <w:highlight w:val="yellow"/>
               </w:rPr>
               <w:t>,</w:t>
             </w:r>
@@ -1418,15 +1349,13 @@
               <w:rPr>
                 <w:rFonts w:ascii="Times New Roman" w:hAnsi="Times New Roman"/>
                 <w:sz w:val="24"/>
-                <w:highlight w:val="yellow"/>
-              </w:rPr>
-              <w:t>123</w:t>
+              </w:rPr>
+              <w:t>1234</w:t>
             </w:r>
             <w:r>
               <w:rPr>
                 <w:rFonts w:ascii="Times New Roman" w:hAnsi="Times New Roman"/>
                 <w:sz w:val="24"/>
-                <w:highlight w:val="yellow"/>
               </w:rPr>
               <w:t xml:space="preserve">, </w:t>
             </w:r>
@@ -1434,9 +1363,8 @@
               <w:rPr>
                 <w:rFonts w:ascii="Times New Roman" w:hAnsi="Times New Roman"/>
                 <w:sz w:val="24"/>
-                <w:highlight w:val="yellow"/>
-              </w:rPr>
-              <w:t>,test</w:t>
+              </w:rPr>
+              <w:t> </w:t>
             </w:r>
           </w:p>
           <w:p>
@@ -1545,9 +1473,8 @@
               <w:rPr>
                 <w:rFonts w:ascii="Times New Roman" w:hAnsi="Times New Roman"/>
                 <w:sz w:val="24"/>
-                <w:highlight w:val="yellow"/>
-              </w:rPr>
-              <w:t>123478</w:t>
+              </w:rPr>
+              <w:t>123</w:t>
             </w:r>
           </w:p>
           <w:p>
@@ -1700,7 +1627,6 @@
         <w:rPr>
           <w:rFonts w:ascii="Times New Roman" w:hAnsi="Times New Roman"/>
           <w:sz w:val="24"/>
-          <w:highlight w:val="yellow"/>
         </w:rPr>
         <w:t>Manhattan</w:t>
       </w:r>
@@ -1736,15 +1662,13 @@
         <w:rPr>
           <w:rFonts w:ascii="Times New Roman" w:hAnsi="Times New Roman"/>
           <w:sz w:val="24"/>
-          <w:highlight w:val="yellow"/>
-        </w:rPr>
-        <w:t>123</w:t>
-      </w:r>
-      <w:r>
-        <w:rPr>
-          <w:rFonts w:ascii="Times New Roman" w:hAnsi="Times New Roman"/>
-          <w:sz w:val="24"/>
-          <w:highlight w:val="yellow"/>
+        </w:rPr>
+        <w:t>1234</w:t>
+      </w:r>
+      <w:r>
+        <w:rPr>
+          <w:rFonts w:ascii="Times New Roman" w:hAnsi="Times New Roman"/>
+          <w:sz w:val="24"/>
         </w:rPr>
         <w:t xml:space="preserve">, </w:t>
       </w:r>
@@ -1799,42 +1723,7 @@
           <w:rFonts w:ascii="Times New Roman" w:hAnsi="Times New Roman"/>
           <w:sz w:val="24"/>
         </w:rPr>
-        <w:t xml:space="preserve">I make this affidavit in support of this Motion for a Temporary Restraining Order and Preliminary Injunction after having suffered </w:t>
-      </w:r>
-      <w:r>
-        <w:rPr>
-          <w:rFonts w:ascii="Times New Roman" w:hAnsi="Times New Roman"/>
-          <w:sz w:val="24"/>
-        </w:rPr>
-        <w:t xml:space="preserve">substantial financial hardship as a result of the financial downturn </w:t>
-      </w:r>
-      <w:r>
-        <w:rPr>
-          <w:rFonts w:ascii="Times New Roman" w:hAnsi="Times New Roman"/>
-          <w:sz w:val="24"/>
-        </w:rPr>
-        <w:t>that</w:t>
-      </w:r>
-      <w:r>
-        <w:rPr>
-          <w:rFonts w:ascii="Times New Roman" w:hAnsi="Times New Roman"/>
-          <w:sz w:val="24"/>
-        </w:rPr>
-        <w:t xml:space="preserve"> </w:t>
-      </w:r>
-      <w:r>
-        <w:rPr>
-          <w:rFonts w:ascii="Times New Roman" w:hAnsi="Times New Roman"/>
-          <w:sz w:val="24"/>
-        </w:rPr>
-        <w:t>severely weakened</w:t>
-      </w:r>
-      <w:r>
-        <w:rPr>
-          <w:rFonts w:ascii="Times New Roman" w:hAnsi="Times New Roman"/>
-          <w:sz w:val="24"/>
-        </w:rPr>
-        <w:t xml:space="preserve"> the economy.  </w:t>
+        <w:t xml:space="preserve">I make this affidavit in support of this Motion for a Temporary Restraining Order and Preliminary Injunction after having suffered substantial financial hardship as a result of the financial downturn that severely weakened the economy.  </w:t>
       </w:r>
     </w:p>
     <w:p>
@@ -1863,9 +1752,8 @@
         <w:rPr>
           <w:rFonts w:ascii="Times New Roman" w:hAnsi="Times New Roman"/>
           <w:sz w:val="24"/>
-          <w:highlight w:val="yellow"/>
-        </w:rPr>
-        <w:t>77 E 7 ST, Manhattan,NY 10003</w:t>
+        </w:rPr>
+        <w:t>122 2 AVE, Manhattan,NY 10003</w:t>
       </w:r>
       <w:r>
         <w:rPr>
@@ -1896,7 +1784,29 @@
           <w:sz w:val="24"/>
           <w:u w:val="single"/>
         </w:rPr>
-        <w:t>]</w:t>
+        <w:t xml:space="preserve">] </w:t>
+      </w:r>
+      <w:r>
+        <w:rPr>
+          <w:rFonts w:ascii="Times New Roman" w:hAnsi="Times New Roman"/>
+          <w:sz w:val="24"/>
+        </w:rPr>
+        <w:t>,</w:t>
+      </w:r>
+      <w:proofErr w:type="gramEnd"/>
+      <w:r>
+        <w:rPr>
+          <w:rFonts w:ascii="Times New Roman" w:hAnsi="Times New Roman"/>
+          <w:sz w:val="24"/>
+        </w:rPr>
+        <w:t xml:space="preserve"> Lot </w:t>
+      </w:r>
+      <w:r>
+        <w:rPr>
+          <w:rFonts w:ascii="Times New Roman" w:hAnsi="Times New Roman"/>
+          <w:sz w:val="24"/>
+        </w:rPr>
+        <w:t xml:space="preserve">  </w:t>
       </w:r>
       <w:r>
         <w:rPr>
@@ -1904,37 +1814,7 @@
           <w:sz w:val="24"/>
           <w:u w:val="single"/>
         </w:rPr>
-        <w:t xml:space="preserve"> </w:t>
-      </w:r>
-      <w:r>
-        <w:rPr>
-          <w:rFonts w:ascii="Times New Roman" w:hAnsi="Times New Roman"/>
-          <w:sz w:val="24"/>
-        </w:rPr>
-        <w:t>,</w:t>
-      </w:r>
-      <w:proofErr w:type="gramEnd"/>
-      <w:r>
-        <w:rPr>
-          <w:rFonts w:ascii="Times New Roman" w:hAnsi="Times New Roman"/>
-          <w:sz w:val="24"/>
-        </w:rPr>
-        <w:t xml:space="preserve"> Lot </w:t>
-      </w:r>
-      <w:r>
-        <w:rPr>
-          <w:rFonts w:ascii="Times New Roman" w:hAnsi="Times New Roman"/>
-          <w:sz w:val="24"/>
-        </w:rPr>
-        <w:t xml:space="preserve">  </w:t>
-      </w:r>
-      <w:r>
-        <w:rPr>
-          <w:rFonts w:ascii="Times New Roman" w:hAnsi="Times New Roman"/>
-          <w:sz w:val="24"/>
-          <w:u w:val="single"/>
-        </w:rPr>
-        <w:t>43  </w:t>
+        <w:t>3   </w:t>
       </w:r>
       <w:r>
         <w:rPr>
@@ -2008,21 +1888,7 @@
           <w:rFonts w:ascii="Times New Roman" w:hAnsi="Times New Roman"/>
           <w:sz w:val="24"/>
         </w:rPr>
-        <w:t>.</w:t>
-      </w:r>
-      <w:r>
-        <w:rPr>
-          <w:rFonts w:ascii="Times New Roman" w:hAnsi="Times New Roman"/>
-          <w:sz w:val="24"/>
-        </w:rPr>
-        <w:t xml:space="preserve">, Plaintiff is proceeding with a foreclosure sale, which will remove my legal interests in the Premises.  </w:t>
-      </w:r>
-      <w:r>
-        <w:rPr>
-          <w:rFonts w:ascii="Times New Roman" w:hAnsi="Times New Roman"/>
-          <w:sz w:val="24"/>
-        </w:rPr>
-        <w:t xml:space="preserve">A copy of the Notice of Sale is annexed hereto as </w:t>
+        <w:t xml:space="preserve">., Plaintiff is proceeding with a foreclosure sale, which will remove my legal interests in the Premises.  A copy of the Notice of Sale is annexed hereto as </w:t>
       </w:r>
       <w:r>
         <w:rPr>
@@ -2097,14 +1963,7 @@
           <w:rFonts w:ascii="Times New Roman" w:hAnsi="Times New Roman"/>
           <w:sz w:val="24"/>
         </w:rPr>
-        <w:t xml:space="preserve">Furthermore, I have recently obtained the help of National Homeowners Assistance to list the Premises, such that a short sale package may also be submitted to Plaintiff.  A short sale would also allow me to avoid the deleterious effects of a foreclosure, while allowing Plaintiff to recover a greater amount than they would likely receive from a foreclosure sale.  A copy of my agreement with National Homeowners Assistance </w:t>
-      </w:r>
-      <w:r>
-        <w:rPr>
-          <w:rFonts w:ascii="Times New Roman" w:hAnsi="Times New Roman"/>
-          <w:sz w:val="24"/>
-        </w:rPr>
-        <w:t xml:space="preserve">is annexed hereto as </w:t>
+        <w:t xml:space="preserve">Furthermore, I have recently obtained the help of National Homeowners Assistance to list the Premises, such that a short sale package may also be submitted to Plaintiff.  A short sale would also allow me to avoid the deleterious effects of a foreclosure, while allowing Plaintiff to recover a greater amount than they would likely receive from a foreclosure sale.  A copy of my agreement with National Homeowners Assistance is annexed hereto as </w:t>
       </w:r>
       <w:r>
         <w:rPr>
@@ -2186,28 +2045,7 @@
           <w:rFonts w:ascii="Times New Roman" w:hAnsi="Times New Roman"/>
           <w:sz w:val="24"/>
         </w:rPr>
-        <w:t xml:space="preserve">, a bona fide purchaser, to sell the Premises, contingent upon the obtaining of short sale approval from Plaintiff.  </w:t>
-      </w:r>
-      <w:r>
-        <w:rPr>
-          <w:rFonts w:ascii="Times New Roman" w:hAnsi="Times New Roman"/>
-          <w:sz w:val="24"/>
-        </w:rPr>
-        <w:t xml:space="preserve">A copy of the </w:t>
-      </w:r>
-      <w:r>
-        <w:rPr>
-          <w:rFonts w:ascii="Times New Roman" w:hAnsi="Times New Roman"/>
-          <w:sz w:val="24"/>
-        </w:rPr>
-        <w:t>contract</w:t>
-      </w:r>
-      <w:r>
-        <w:rPr>
-          <w:rFonts w:ascii="Times New Roman" w:hAnsi="Times New Roman"/>
-          <w:sz w:val="24"/>
-        </w:rPr>
-        <w:t xml:space="preserve"> is annexed hereto as </w:t>
+        <w:t xml:space="preserve">, a bona fide purchaser, to sell the Premises, contingent upon the obtaining of short sale approval from Plaintiff.  A copy of the contract is annexed hereto as </w:t>
       </w:r>
       <w:r>
         <w:rPr>
@@ -2230,14 +2068,7 @@
           <w:rFonts w:ascii="Times New Roman" w:hAnsi="Times New Roman"/>
           <w:sz w:val="24"/>
         </w:rPr>
-        <w:t xml:space="preserve"> and made a material part hereof.</w:t>
-      </w:r>
-      <w:r>
-        <w:rPr>
-          <w:rFonts w:ascii="Times New Roman" w:hAnsi="Times New Roman"/>
-          <w:sz w:val="24"/>
-        </w:rPr>
-        <w:t xml:space="preserve">  To date, the short sale package has not been completely reviewed by Plaintiff.</w:t>
+        <w:t xml:space="preserve"> and made a material part hereof.  To date, the short sale package has not been completely reviewed by Plaintiff.</w:t>
       </w:r>
     </w:p>
     <w:p>
@@ -2260,28 +2091,7 @@
           <w:rFonts w:ascii="Times New Roman" w:hAnsi="Times New Roman"/>
           <w:sz w:val="24"/>
         </w:rPr>
-        <w:t>If the Premises goes through a foreclosure sale at this time, I will lose my home, while</w:t>
-      </w:r>
-      <w:r>
-        <w:rPr>
-          <w:rFonts w:ascii="Times New Roman" w:hAnsi="Times New Roman"/>
-          <w:sz w:val="24"/>
-        </w:rPr>
-        <w:t xml:space="preserve"> suffering the various negative consequences associated with a foreclosure sale</w:t>
-      </w:r>
-      <w:r>
-        <w:rPr>
-          <w:rFonts w:ascii="Times New Roman" w:hAnsi="Times New Roman"/>
-          <w:sz w:val="24"/>
-        </w:rPr>
-        <w:t xml:space="preserve"> despite my good faith efforts to seek loss mitigation through Plaintiff</w:t>
-      </w:r>
-      <w:r>
-        <w:rPr>
-          <w:rFonts w:ascii="Times New Roman" w:hAnsi="Times New Roman"/>
-          <w:sz w:val="24"/>
-        </w:rPr>
-        <w:t xml:space="preserve">.   </w:t>
+        <w:t xml:space="preserve">If the Premises goes through a foreclosure sale at this time, I will lose my home, while suffering the various negative consequences associated with a foreclosure sale despite my good faith efforts to seek loss mitigation through Plaintiff.   </w:t>
       </w:r>
     </w:p>
     <w:p>
@@ -2466,9 +2276,8 @@
         <w:rPr>
           <w:rFonts w:ascii="Times New Roman" w:hAnsi="Times New Roman"/>
           <w:sz w:val="24"/>
-          <w:highlight w:val="yellow"/>
-        </w:rPr>
-        <w:t>123</w:t>
+        </w:rPr>
+        <w:t>1234</w:t>
       </w:r>
       <w:r>
         <w:rPr>
@@ -2759,7 +2568,6 @@
               <w:rPr>
                 <w:rFonts w:ascii="Times New Roman" w:hAnsi="Times New Roman"/>
                 <w:sz w:val="24"/>
-                <w:highlight w:val="yellow"/>
               </w:rPr>
               <w:t>Manhattan</w:t>
             </w:r>
@@ -2795,15 +2603,13 @@
               <w:rPr>
                 <w:rFonts w:ascii="Times New Roman" w:hAnsi="Times New Roman"/>
                 <w:sz w:val="24"/>
-                <w:highlight w:val="yellow"/>
-              </w:rPr>
-              <w:t>Albert and Marilyn Elrington</w:t>
+              </w:rPr>
+              <w:t>Chris Yan</w:t>
             </w:r>
             <w:r>
               <w:rPr>
                 <w:rFonts w:ascii="Times New Roman" w:hAnsi="Times New Roman"/>
                 <w:sz w:val="24"/>
-                <w:highlight w:val="yellow"/>
               </w:rPr>
               <w:t>,</w:t>
             </w:r>
@@ -2891,25 +2697,22 @@
               <w:rPr>
                 <w:rFonts w:ascii="Times New Roman" w:hAnsi="Times New Roman"/>
                 <w:sz w:val="24"/>
-                <w:highlight w:val="yellow"/>
-              </w:rPr>
-              <w:t>123</w:t>
+              </w:rPr>
+              <w:t>1234</w:t>
             </w:r>
             <w:r>
               <w:rPr>
                 <w:rFonts w:ascii="Times New Roman" w:hAnsi="Times New Roman"/>
                 <w:sz w:val="24"/>
-                <w:highlight w:val="yellow"/>
-              </w:rPr>
-              <w:t xml:space="preserve">, </w:t>
+              </w:rPr>
+              <w:t xml:space="preserve"> </w:t>
             </w:r>
             <w:r>
               <w:rPr>
                 <w:rFonts w:ascii="Times New Roman" w:hAnsi="Times New Roman"/>
                 <w:sz w:val="24"/>
-                <w:highlight w:val="yellow"/>
-              </w:rPr>
-              <w:t>,test</w:t>
+              </w:rPr>
+              <w:t> </w:t>
             </w:r>
           </w:p>
           <w:p>
@@ -3018,9 +2821,8 @@
               <w:rPr>
                 <w:rFonts w:ascii="Times New Roman" w:hAnsi="Times New Roman"/>
                 <w:sz w:val="24"/>
-                <w:highlight w:val="yellow"/>
-              </w:rPr>
-              <w:t>123478</w:t>
+              </w:rPr>
+              <w:t>123</w:t>
             </w:r>
           </w:p>
           <w:p>
@@ -3095,7 +2897,6 @@
         <w:rPr>
           <w:rFonts w:ascii="Times New Roman" w:hAnsi="Times New Roman"/>
           <w:sz w:val="24"/>
-          <w:highlight w:val="yellow"/>
         </w:rPr>
         <w:t>P. C. Jamie Andrew Schreck </w:t>
       </w:r>
@@ -3103,16 +2904,8 @@
         <w:rPr>
           <w:rFonts w:ascii="Times New Roman" w:hAnsi="Times New Roman"/>
           <w:sz w:val="24"/>
-          <w:highlight w:val="yellow"/>
-        </w:rPr>
-        <w:t>,</w:t>
-      </w:r>
-      <w:r>
-        <w:rPr>
-          <w:rFonts w:ascii="Times New Roman" w:hAnsi="Times New Roman"/>
-          <w:sz w:val="24"/>
-        </w:rPr>
-        <w:t xml:space="preserve"> </w:t>
+        </w:rPr>
+        <w:t xml:space="preserve">, </w:t>
       </w:r>
       <w:r>
         <w:rPr>
@@ -3148,9 +2941,8 @@
         <w:rPr>
           <w:rFonts w:ascii="Times New Roman" w:hAnsi="Times New Roman"/>
           <w:sz w:val="24"/>
-          <w:highlight w:val="yellow"/>
-        </w:rPr>
-        <w:t>77 E 7 ST, Manhattan,NY 10003</w:t>
+        </w:rPr>
+        <w:t>122 2 AVE, Manhattan,NY 10003</w:t>
       </w:r>
       <w:r>
         <w:rPr>
@@ -3164,7 +2956,7 @@
           <w:rFonts w:ascii="Times New Roman" w:hAnsi="Times New Roman"/>
           <w:sz w:val="24"/>
         </w:rPr>
-        <w:t>Block 449  , Lot 43  </w:t>
+        <w:t>Block 449  , Lot 3   </w:t>
       </w:r>
       <w:r>
         <w:rPr>
@@ -3513,7 +3305,6 @@
         <w:rPr>
           <w:rFonts w:ascii="Times New Roman" w:hAnsi="Times New Roman"/>
           <w:sz w:val="24"/>
-          <w:highlight w:val="yellow"/>
         </w:rPr>
         <w:t>P. C. Jamie Andrew Schreck </w:t>
       </w:r>
@@ -3521,7 +3312,6 @@
         <w:rPr>
           <w:rFonts w:ascii="Times New Roman" w:hAnsi="Times New Roman"/>
           <w:sz w:val="24"/>
-          <w:highlight w:val="yellow"/>
         </w:rPr>
         <w:t>,</w:t>
       </w:r>
@@ -3532,56 +3322,54 @@
         <w:rPr>
           <w:rFonts w:ascii="Times New Roman" w:hAnsi="Times New Roman"/>
           <w:sz w:val="24"/>
-          <w:highlight w:val="yellow"/>
-        </w:rPr>
-      </w:pPr>
-      <w:r>
-        <w:rPr>
-          <w:rFonts w:ascii="Times New Roman" w:hAnsi="Times New Roman"/>
-          <w:sz w:val="24"/>
-        </w:rPr>
-        <w:tab/>
-      </w:r>
-      <w:r>
-        <w:rPr>
-          <w:rFonts w:ascii="Times New Roman" w:hAnsi="Times New Roman"/>
-          <w:sz w:val="24"/>
-        </w:rPr>
-        <w:tab/>
-      </w:r>
-      <w:r>
-        <w:rPr>
-          <w:rFonts w:ascii="Times New Roman" w:hAnsi="Times New Roman"/>
-          <w:sz w:val="24"/>
-        </w:rPr>
-        <w:tab/>
-      </w:r>
-      <w:r>
-        <w:rPr>
-          <w:rFonts w:ascii="Times New Roman" w:hAnsi="Times New Roman"/>
-          <w:sz w:val="24"/>
-        </w:rPr>
-        <w:tab/>
-      </w:r>
-      <w:r>
-        <w:rPr>
-          <w:rFonts w:ascii="Times New Roman" w:hAnsi="Times New Roman"/>
-          <w:sz w:val="24"/>
-        </w:rPr>
-        <w:tab/>
-      </w:r>
-      <w:r>
-        <w:rPr>
-          <w:rFonts w:ascii="Times New Roman" w:hAnsi="Times New Roman"/>
-          <w:sz w:val="24"/>
-        </w:rPr>
-        <w:tab/>
-      </w:r>
-      <w:r>
-        <w:rPr>
-          <w:rFonts w:ascii="Times New Roman" w:hAnsi="Times New Roman"/>
-          <w:sz w:val="24"/>
-          <w:highlight w:val="yellow"/>
+        </w:rPr>
+      </w:pPr>
+      <w:r>
+        <w:rPr>
+          <w:rFonts w:ascii="Times New Roman" w:hAnsi="Times New Roman"/>
+          <w:sz w:val="24"/>
+        </w:rPr>
+        <w:tab/>
+      </w:r>
+      <w:r>
+        <w:rPr>
+          <w:rFonts w:ascii="Times New Roman" w:hAnsi="Times New Roman"/>
+          <w:sz w:val="24"/>
+        </w:rPr>
+        <w:tab/>
+      </w:r>
+      <w:r>
+        <w:rPr>
+          <w:rFonts w:ascii="Times New Roman" w:hAnsi="Times New Roman"/>
+          <w:sz w:val="24"/>
+        </w:rPr>
+        <w:tab/>
+      </w:r>
+      <w:r>
+        <w:rPr>
+          <w:rFonts w:ascii="Times New Roman" w:hAnsi="Times New Roman"/>
+          <w:sz w:val="24"/>
+        </w:rPr>
+        <w:tab/>
+      </w:r>
+      <w:r>
+        <w:rPr>
+          <w:rFonts w:ascii="Times New Roman" w:hAnsi="Times New Roman"/>
+          <w:sz w:val="24"/>
+        </w:rPr>
+        <w:tab/>
+      </w:r>
+      <w:r>
+        <w:rPr>
+          <w:rFonts w:ascii="Times New Roman" w:hAnsi="Times New Roman"/>
+          <w:sz w:val="24"/>
+        </w:rPr>
+        <w:tab/>
+      </w:r>
+      <w:r>
+        <w:rPr>
+          <w:rFonts w:ascii="Times New Roman" w:hAnsi="Times New Roman"/>
+          <w:sz w:val="24"/>
         </w:rPr>
         <w:t>520 Eighth Avenue, Eighteenth Floor New York NY 10018</w:t>
       </w:r>
@@ -3593,32 +3381,12 @@
         <w:rPr>
           <w:rFonts w:ascii="Times New Roman" w:hAnsi="Times New Roman"/>
           <w:sz w:val="24"/>
-          <w:highlight w:val="yellow"/>
-        </w:rPr>
-      </w:pPr>
-    </w:p>
-    <w:p>
-      <w:pPr>
-        <w:spacing w:after="0" w:line="240" w:lineRule="auto"/>
-        <w:ind w:left="3600" w:firstLine="720"/>
-        <w:rPr>
-          <w:rFonts w:ascii="Times New Roman" w:hAnsi="Times New Roman"/>
-          <w:sz w:val="24"/>
-        </w:rPr>
-      </w:pPr>
-      <w:r>
-        <w:rPr>
-          <w:rFonts w:ascii="Times New Roman" w:hAnsi="Times New Roman"/>
-          <w:sz w:val="24"/>
-          <w:highlight w:val="yellow"/>
-        </w:rPr>
-        <w:t xml:space="preserve"> </w:t>
-      </w:r>
-      <w:r>
-        <w:rPr>
-          <w:rFonts w:ascii="Times New Roman" w:hAnsi="Times New Roman"/>
-          <w:sz w:val="24"/>
-          <w:highlight w:val="yellow"/>
+        </w:rPr>
+      </w:pPr>
+      <w:r>
+        <w:rPr>
+          <w:rFonts w:ascii="Times New Roman" w:hAnsi="Times New Roman"/>
+          <w:sz w:val="24"/>
         </w:rPr>
         <w:t>(212) 590-6800</w:t>
       </w:r>
@@ -3765,7 +3533,6 @@
               <w:rPr>
                 <w:rFonts w:ascii="Times New Roman" w:hAnsi="Times New Roman"/>
                 <w:sz w:val="24"/>
-                <w:highlight w:val="yellow"/>
               </w:rPr>
               <w:t>Manhattan</w:t>
             </w:r>
@@ -3801,15 +3568,13 @@
               <w:rPr>
                 <w:rFonts w:ascii="Times New Roman" w:hAnsi="Times New Roman"/>
                 <w:sz w:val="24"/>
-                <w:highlight w:val="yellow"/>
-              </w:rPr>
-              <w:t>Albert and Marilyn Elrington</w:t>
+              </w:rPr>
+              <w:t>Chris Yan</w:t>
             </w:r>
             <w:r>
               <w:rPr>
                 <w:rFonts w:ascii="Times New Roman" w:hAnsi="Times New Roman"/>
                 <w:sz w:val="24"/>
-                <w:highlight w:val="yellow"/>
               </w:rPr>
               <w:t>,</w:t>
             </w:r>
@@ -3897,25 +3662,22 @@
               <w:rPr>
                 <w:rFonts w:ascii="Times New Roman" w:hAnsi="Times New Roman"/>
                 <w:sz w:val="24"/>
-                <w:highlight w:val="yellow"/>
-              </w:rPr>
-              <w:t>123</w:t>
+              </w:rPr>
+              <w:t>1234</w:t>
             </w:r>
             <w:r>
               <w:rPr>
                 <w:rFonts w:ascii="Times New Roman" w:hAnsi="Times New Roman"/>
                 <w:sz w:val="24"/>
-                <w:highlight w:val="yellow"/>
-              </w:rPr>
-              <w:t xml:space="preserve">, </w:t>
+              </w:rPr>
+              <w:t xml:space="preserve"> </w:t>
             </w:r>
             <w:r>
               <w:rPr>
                 <w:rFonts w:ascii="Times New Roman" w:hAnsi="Times New Roman"/>
                 <w:sz w:val="24"/>
-                <w:highlight w:val="yellow"/>
-              </w:rPr>
-              <w:t>,test</w:t>
+              </w:rPr>
+              <w:t> </w:t>
             </w:r>
           </w:p>
           <w:p>
@@ -4024,9 +3786,8 @@
               <w:rPr>
                 <w:rFonts w:ascii="Times New Roman" w:hAnsi="Times New Roman"/>
                 <w:sz w:val="24"/>
-                <w:highlight w:val="yellow"/>
-              </w:rPr>
-              <w:t>123478</w:t>
+              </w:rPr>
+              <w:t>123</w:t>
             </w:r>
           </w:p>
           <w:p>
@@ -4268,7 +4029,6 @@
         <w:rPr>
           <w:rFonts w:ascii="Times New Roman" w:hAnsi="Times New Roman"/>
           <w:sz w:val="24"/>
-          <w:highlight w:val="yellow"/>
         </w:rPr>
         <w:t>P. C. Jamie Andrew Schreck </w:t>
       </w:r>
@@ -4276,7 +4036,6 @@
         <w:rPr>
           <w:rFonts w:ascii="Times New Roman" w:hAnsi="Times New Roman"/>
           <w:sz w:val="24"/>
-          <w:highlight w:val="yellow"/>
         </w:rPr>
         <w:t>,</w:t>
       </w:r>
@@ -4287,56 +4046,54 @@
         <w:rPr>
           <w:rFonts w:ascii="Times New Roman" w:hAnsi="Times New Roman"/>
           <w:sz w:val="24"/>
-          <w:highlight w:val="yellow"/>
-        </w:rPr>
-      </w:pPr>
-      <w:r>
-        <w:rPr>
-          <w:rFonts w:ascii="Times New Roman" w:hAnsi="Times New Roman"/>
-          <w:sz w:val="24"/>
-        </w:rPr>
-        <w:tab/>
-      </w:r>
-      <w:r>
-        <w:rPr>
-          <w:rFonts w:ascii="Times New Roman" w:hAnsi="Times New Roman"/>
-          <w:sz w:val="24"/>
-        </w:rPr>
-        <w:tab/>
-      </w:r>
-      <w:r>
-        <w:rPr>
-          <w:rFonts w:ascii="Times New Roman" w:hAnsi="Times New Roman"/>
-          <w:sz w:val="24"/>
-        </w:rPr>
-        <w:tab/>
-      </w:r>
-      <w:r>
-        <w:rPr>
-          <w:rFonts w:ascii="Times New Roman" w:hAnsi="Times New Roman"/>
-          <w:sz w:val="24"/>
-        </w:rPr>
-        <w:tab/>
-      </w:r>
-      <w:r>
-        <w:rPr>
-          <w:rFonts w:ascii="Times New Roman" w:hAnsi="Times New Roman"/>
-          <w:sz w:val="24"/>
-        </w:rPr>
-        <w:tab/>
-      </w:r>
-      <w:r>
-        <w:rPr>
-          <w:rFonts w:ascii="Times New Roman" w:hAnsi="Times New Roman"/>
-          <w:sz w:val="24"/>
-        </w:rPr>
-        <w:tab/>
-      </w:r>
-      <w:r>
-        <w:rPr>
-          <w:rFonts w:ascii="Times New Roman" w:hAnsi="Times New Roman"/>
-          <w:sz w:val="24"/>
-          <w:highlight w:val="yellow"/>
+        </w:rPr>
+      </w:pPr>
+      <w:r>
+        <w:rPr>
+          <w:rFonts w:ascii="Times New Roman" w:hAnsi="Times New Roman"/>
+          <w:sz w:val="24"/>
+        </w:rPr>
+        <w:tab/>
+      </w:r>
+      <w:r>
+        <w:rPr>
+          <w:rFonts w:ascii="Times New Roman" w:hAnsi="Times New Roman"/>
+          <w:sz w:val="24"/>
+        </w:rPr>
+        <w:tab/>
+      </w:r>
+      <w:r>
+        <w:rPr>
+          <w:rFonts w:ascii="Times New Roman" w:hAnsi="Times New Roman"/>
+          <w:sz w:val="24"/>
+        </w:rPr>
+        <w:tab/>
+      </w:r>
+      <w:r>
+        <w:rPr>
+          <w:rFonts w:ascii="Times New Roman" w:hAnsi="Times New Roman"/>
+          <w:sz w:val="24"/>
+        </w:rPr>
+        <w:tab/>
+      </w:r>
+      <w:r>
+        <w:rPr>
+          <w:rFonts w:ascii="Times New Roman" w:hAnsi="Times New Roman"/>
+          <w:sz w:val="24"/>
+        </w:rPr>
+        <w:tab/>
+      </w:r>
+      <w:r>
+        <w:rPr>
+          <w:rFonts w:ascii="Times New Roman" w:hAnsi="Times New Roman"/>
+          <w:sz w:val="24"/>
+        </w:rPr>
+        <w:tab/>
+      </w:r>
+      <w:r>
+        <w:rPr>
+          <w:rFonts w:ascii="Times New Roman" w:hAnsi="Times New Roman"/>
+          <w:sz w:val="24"/>
         </w:rPr>
         <w:t>520 Eighth Avenue, Eighteenth Floor New York NY 10018</w:t>
       </w:r>
@@ -4348,32 +4105,12 @@
         <w:rPr>
           <w:rFonts w:ascii="Times New Roman" w:hAnsi="Times New Roman"/>
           <w:sz w:val="24"/>
-          <w:highlight w:val="yellow"/>
-        </w:rPr>
-      </w:pPr>
-    </w:p>
-    <w:p>
-      <w:pPr>
-        <w:spacing w:after="0" w:line="240" w:lineRule="auto"/>
-        <w:ind w:left="3600" w:firstLine="720"/>
-        <w:rPr>
-          <w:rFonts w:ascii="Times New Roman" w:hAnsi="Times New Roman"/>
-          <w:sz w:val="24"/>
-        </w:rPr>
-      </w:pPr>
-      <w:r>
-        <w:rPr>
-          <w:rFonts w:ascii="Times New Roman" w:hAnsi="Times New Roman"/>
-          <w:sz w:val="24"/>
-          <w:highlight w:val="yellow"/>
-        </w:rPr>
-        <w:t xml:space="preserve"> </w:t>
-      </w:r>
-      <w:r>
-        <w:rPr>
-          <w:rFonts w:ascii="Times New Roman" w:hAnsi="Times New Roman"/>
-          <w:sz w:val="24"/>
-          <w:highlight w:val="yellow"/>
+        </w:rPr>
+      </w:pPr>
+      <w:r>
+        <w:rPr>
+          <w:rFonts w:ascii="Times New Roman" w:hAnsi="Times New Roman"/>
+          <w:sz w:val="24"/>
         </w:rPr>
         <w:t>(212) 590-6800</w:t>
       </w:r>
@@ -4461,7 +4198,7 @@
           <w:sz w:val="24"/>
         </w:rPr>
       </w:pPr>
-      <w:bookmarkStart w:id="1" w:name="_BA_ScanRange"/>
+      <w:bookmarkStart w:id="0" w:name="_BA_ScanRange"/>
       <w:r>
         <w:rPr>
           <w:rFonts w:ascii="Times New Roman" w:hAnsi="Times New Roman"/>
@@ -4473,9 +4210,8 @@
         <w:rPr>
           <w:rFonts w:ascii="Times New Roman" w:hAnsi="Times New Roman"/>
           <w:sz w:val="24"/>
-          <w:highlight w:val="yellow"/>
-        </w:rPr>
-        <w:t>123</w:t>
+        </w:rPr>
+        <w:t>1234</w:t>
       </w:r>
       <w:r>
         <w:rPr>
@@ -4518,7 +4254,7 @@
           <w:sz w:val="24"/>
         </w:rPr>
       </w:pPr>
-      <w:bookmarkStart w:id="2" w:name="_Toc324434053"/>
+      <w:bookmarkStart w:id="1" w:name="_Toc324434053"/>
       <w:r>
         <w:rPr>
           <w:rFonts w:ascii="Times New Roman" w:hAnsi="Times New Roman"/>
@@ -4528,7 +4264,7 @@
         </w:rPr>
         <w:t>Preliminary Statement</w:t>
       </w:r>
-      <w:bookmarkEnd w:id="2"/>
+      <w:bookmarkEnd w:id="1"/>
     </w:p>
     <w:p>
       <w:pPr>
@@ -4540,7 +4276,7 @@
           <w:sz w:val="24"/>
         </w:rPr>
       </w:pPr>
-      <w:bookmarkStart w:id="3" w:name="_Toc324434058"/>
+      <w:bookmarkStart w:id="2" w:name="_Toc324434058"/>
       <w:r>
         <w:rPr>
           <w:rFonts w:ascii="Times New Roman" w:hAnsi="Times New Roman"/>
@@ -4552,9 +4288,8 @@
         <w:rPr>
           <w:rFonts w:ascii="Times New Roman" w:hAnsi="Times New Roman"/>
           <w:sz w:val="24"/>
-          <w:highlight w:val="yellow"/>
-        </w:rPr>
-        <w:t>77 E 7 ST, Manhattan,NY 10003</w:t>
+        </w:rPr>
+        <w:t>122 2 AVE, Manhattan,NY 10003</w:t>
       </w:r>
       <w:r>
         <w:rPr>
@@ -4568,7 +4303,7 @@
           <w:rFonts w:ascii="Times New Roman" w:hAnsi="Times New Roman"/>
           <w:sz w:val="24"/>
         </w:rPr>
-        <w:t>Block 449  , Lot 43  </w:t>
+        <w:t>Block 449  , Lot 3   </w:t>
       </w:r>
       <w:r>
         <w:rPr>
@@ -4668,7 +4403,7 @@
         </w:rPr>
         <w:t>Argument</w:t>
       </w:r>
-      <w:bookmarkEnd w:id="3"/>
+      <w:bookmarkEnd w:id="2"/>
     </w:p>
     <w:p>
       <w:pPr>
@@ -4688,7 +4423,7 @@
           <w:lang w:val="en-GB"/>
         </w:rPr>
       </w:pPr>
-      <w:bookmarkStart w:id="4" w:name="_Toc324434059"/>
+      <w:bookmarkStart w:id="3" w:name="_Toc324434059"/>
       <w:r>
         <w:rPr>
           <w:rFonts w:ascii="Times New Roman" w:eastAsia="MS Mincho" w:hAnsi="Times New Roman"/>
@@ -4699,7 +4434,7 @@
         </w:rPr>
         <w:t>This Court Should Grant Defendant’s Request for a Preliminary Injunction.</w:t>
       </w:r>
-      <w:bookmarkEnd w:id="4"/>
+      <w:bookmarkEnd w:id="3"/>
     </w:p>
     <w:p>
       <w:pPr>
@@ -4864,7 +4599,7 @@
           <w:lang w:val="en-GB"/>
         </w:rPr>
       </w:pPr>
-      <w:bookmarkStart w:id="5" w:name="_Toc324434060"/>
+      <w:bookmarkStart w:id="4" w:name="_Toc324434060"/>
       <w:r>
         <w:rPr>
           <w:rFonts w:ascii="Times New Roman" w:eastAsia="MS Mincho" w:hAnsi="Times New Roman"/>
@@ -4875,7 +4610,7 @@
         </w:rPr>
         <w:t>Defendant is Likely to Succeed on the Merits.</w:t>
       </w:r>
-      <w:bookmarkEnd w:id="5"/>
+      <w:bookmarkEnd w:id="4"/>
     </w:p>
     <w:p>
       <w:pPr>
@@ -9791,7 +9526,7 @@
           <w:lang w:val="en-GB"/>
         </w:rPr>
       </w:pPr>
-      <w:bookmarkStart w:id="6" w:name="_Toc324434061"/>
+      <w:bookmarkStart w:id="5" w:name="_Toc324434061"/>
       <w:r>
         <w:rPr>
           <w:rFonts w:ascii="Times New Roman" w:eastAsia="MS Mincho" w:hAnsi="Times New Roman"/>
@@ -9802,7 +9537,7 @@
         </w:rPr>
         <w:t>In the Absence of a Preliminary Injunction, Defendant Will Suffer Immediate, Irreparable Injury.</w:t>
       </w:r>
-      <w:bookmarkEnd w:id="6"/>
+      <w:bookmarkEnd w:id="5"/>
     </w:p>
     <w:p>
       <w:pPr>
@@ -9931,7 +9666,7 @@
           <w:sz w:val="24"/>
         </w:rPr>
       </w:pPr>
-      <w:bookmarkStart w:id="7" w:name="_Toc324434062"/>
+      <w:bookmarkStart w:id="6" w:name="_Toc324434062"/>
       <w:r>
         <w:rPr>
           <w:rFonts w:ascii="Times New Roman" w:hAnsi="Times New Roman"/>
@@ -10037,7 +9772,7 @@
         </w:rPr>
         <w:t xml:space="preserve"> of Defendant.</w:t>
       </w:r>
-      <w:bookmarkEnd w:id="7"/>
+      <w:bookmarkEnd w:id="6"/>
     </w:p>
     <w:p>
       <w:pPr>
@@ -10200,7 +9935,7 @@
           <w:sz w:val="24"/>
         </w:rPr>
       </w:pPr>
-      <w:bookmarkStart w:id="8" w:name="_Toc324434064"/>
+      <w:bookmarkStart w:id="7" w:name="_Toc324434064"/>
       <w:r>
         <w:rPr>
           <w:rFonts w:ascii="Times New Roman" w:hAnsi="Times New Roman"/>
@@ -10209,9 +9944,9 @@
         </w:rPr>
         <w:t>CONCLUSION</w:t>
       </w:r>
-      <w:bookmarkEnd w:id="8"/>
-    </w:p>
-    <w:bookmarkEnd w:id="1"/>
+      <w:bookmarkEnd w:id="7"/>
+    </w:p>
+    <w:bookmarkEnd w:id="0"/>
     <w:p>
       <w:pPr>
         <w:spacing w:after="0" w:line="480" w:lineRule="auto"/>
@@ -10273,7 +10008,6 @@
         <w:rPr>
           <w:rFonts w:ascii="Times New Roman" w:hAnsi="Times New Roman"/>
           <w:sz w:val="24"/>
-          <w:highlight w:val="yellow"/>
         </w:rPr>
         <w:t>Manhattan</w:t>
       </w:r>
@@ -10406,7 +10140,6 @@
         <w:rPr>
           <w:rFonts w:ascii="Times New Roman" w:hAnsi="Times New Roman"/>
           <w:sz w:val="24"/>
-          <w:highlight w:val="yellow"/>
         </w:rPr>
         <w:t>P. C. Jamie Andrew Schreck </w:t>
       </w:r>
@@ -10414,7 +10147,6 @@
         <w:rPr>
           <w:rFonts w:ascii="Times New Roman" w:hAnsi="Times New Roman"/>
           <w:sz w:val="24"/>
-          <w:highlight w:val="yellow"/>
         </w:rPr>
         <w:t>,</w:t>
       </w:r>
@@ -10425,56 +10157,54 @@
         <w:rPr>
           <w:rFonts w:ascii="Times New Roman" w:hAnsi="Times New Roman"/>
           <w:sz w:val="24"/>
-          <w:highlight w:val="yellow"/>
-        </w:rPr>
-      </w:pPr>
-      <w:r>
-        <w:rPr>
-          <w:rFonts w:ascii="Times New Roman" w:hAnsi="Times New Roman"/>
-          <w:sz w:val="24"/>
-        </w:rPr>
-        <w:tab/>
-      </w:r>
-      <w:r>
-        <w:rPr>
-          <w:rFonts w:ascii="Times New Roman" w:hAnsi="Times New Roman"/>
-          <w:sz w:val="24"/>
-        </w:rPr>
-        <w:tab/>
-      </w:r>
-      <w:r>
-        <w:rPr>
-          <w:rFonts w:ascii="Times New Roman" w:hAnsi="Times New Roman"/>
-          <w:sz w:val="24"/>
-        </w:rPr>
-        <w:tab/>
-      </w:r>
-      <w:r>
-        <w:rPr>
-          <w:rFonts w:ascii="Times New Roman" w:hAnsi="Times New Roman"/>
-          <w:sz w:val="24"/>
-        </w:rPr>
-        <w:tab/>
-      </w:r>
-      <w:r>
-        <w:rPr>
-          <w:rFonts w:ascii="Times New Roman" w:hAnsi="Times New Roman"/>
-          <w:sz w:val="24"/>
-        </w:rPr>
-        <w:tab/>
-      </w:r>
-      <w:r>
-        <w:rPr>
-          <w:rFonts w:ascii="Times New Roman" w:hAnsi="Times New Roman"/>
-          <w:sz w:val="24"/>
-        </w:rPr>
-        <w:tab/>
-      </w:r>
-      <w:r>
-        <w:rPr>
-          <w:rFonts w:ascii="Times New Roman" w:hAnsi="Times New Roman"/>
-          <w:sz w:val="24"/>
-          <w:highlight w:val="yellow"/>
+        </w:rPr>
+      </w:pPr>
+      <w:r>
+        <w:rPr>
+          <w:rFonts w:ascii="Times New Roman" w:hAnsi="Times New Roman"/>
+          <w:sz w:val="24"/>
+        </w:rPr>
+        <w:tab/>
+      </w:r>
+      <w:r>
+        <w:rPr>
+          <w:rFonts w:ascii="Times New Roman" w:hAnsi="Times New Roman"/>
+          <w:sz w:val="24"/>
+        </w:rPr>
+        <w:tab/>
+      </w:r>
+      <w:r>
+        <w:rPr>
+          <w:rFonts w:ascii="Times New Roman" w:hAnsi="Times New Roman"/>
+          <w:sz w:val="24"/>
+        </w:rPr>
+        <w:tab/>
+      </w:r>
+      <w:r>
+        <w:rPr>
+          <w:rFonts w:ascii="Times New Roman" w:hAnsi="Times New Roman"/>
+          <w:sz w:val="24"/>
+        </w:rPr>
+        <w:tab/>
+      </w:r>
+      <w:r>
+        <w:rPr>
+          <w:rFonts w:ascii="Times New Roman" w:hAnsi="Times New Roman"/>
+          <w:sz w:val="24"/>
+        </w:rPr>
+        <w:tab/>
+      </w:r>
+      <w:r>
+        <w:rPr>
+          <w:rFonts w:ascii="Times New Roman" w:hAnsi="Times New Roman"/>
+          <w:sz w:val="24"/>
+        </w:rPr>
+        <w:tab/>
+      </w:r>
+      <w:r>
+        <w:rPr>
+          <w:rFonts w:ascii="Times New Roman" w:hAnsi="Times New Roman"/>
+          <w:sz w:val="24"/>
         </w:rPr>
         <w:t>520 Eighth Avenue, Eighteenth Floor New York NY 10018</w:t>
       </w:r>
@@ -10486,24 +10216,12 @@
         <w:rPr>
           <w:rFonts w:ascii="Times New Roman" w:hAnsi="Times New Roman"/>
           <w:sz w:val="24"/>
-          <w:highlight w:val="yellow"/>
-        </w:rPr>
-      </w:pPr>
-    </w:p>
-    <w:p>
-      <w:pPr>
-        <w:spacing w:after="0" w:line="240" w:lineRule="auto"/>
-        <w:ind w:left="3600" w:firstLine="720"/>
-        <w:rPr>
-          <w:rFonts w:ascii="Times New Roman" w:hAnsi="Times New Roman"/>
-          <w:sz w:val="24"/>
-        </w:rPr>
-      </w:pPr>
-      <w:r>
-        <w:rPr>
-          <w:rFonts w:ascii="Times New Roman" w:hAnsi="Times New Roman"/>
-          <w:sz w:val="24"/>
-          <w:highlight w:val="yellow"/>
+        </w:rPr>
+      </w:pPr>
+      <w:r>
+        <w:rPr>
+          <w:rFonts w:ascii="Times New Roman" w:hAnsi="Times New Roman"/>
+          <w:sz w:val="24"/>
         </w:rPr>
         <w:t>(212) 590-6800</w:t>
       </w:r>
@@ -10659,7 +10377,6 @@
               <w:rPr>
                 <w:rFonts w:ascii="Times New Roman" w:hAnsi="Times New Roman"/>
                 <w:sz w:val="24"/>
-                <w:highlight w:val="yellow"/>
               </w:rPr>
               <w:t>Manhattan</w:t>
             </w:r>
@@ -10695,15 +10412,13 @@
               <w:rPr>
                 <w:rFonts w:ascii="Times New Roman" w:hAnsi="Times New Roman"/>
                 <w:sz w:val="24"/>
-                <w:highlight w:val="yellow"/>
-              </w:rPr>
-              <w:t>Albert and Marilyn Elrington</w:t>
+              </w:rPr>
+              <w:t>Chris Yan</w:t>
             </w:r>
             <w:r>
               <w:rPr>
                 <w:rFonts w:ascii="Times New Roman" w:hAnsi="Times New Roman"/>
                 <w:sz w:val="24"/>
-                <w:highlight w:val="yellow"/>
               </w:rPr>
               <w:t>,</w:t>
             </w:r>
@@ -10791,25 +10506,22 @@
               <w:rPr>
                 <w:rFonts w:ascii="Times New Roman" w:hAnsi="Times New Roman"/>
                 <w:sz w:val="24"/>
-                <w:highlight w:val="yellow"/>
-              </w:rPr>
-              <w:t>123</w:t>
+              </w:rPr>
+              <w:t>1234</w:t>
             </w:r>
             <w:r>
               <w:rPr>
                 <w:rFonts w:ascii="Times New Roman" w:hAnsi="Times New Roman"/>
                 <w:sz w:val="24"/>
-                <w:highlight w:val="yellow"/>
-              </w:rPr>
-              <w:t xml:space="preserve">, </w:t>
+              </w:rPr>
+              <w:t xml:space="preserve"> </w:t>
             </w:r>
             <w:r>
               <w:rPr>
                 <w:rFonts w:ascii="Times New Roman" w:hAnsi="Times New Roman"/>
                 <w:sz w:val="24"/>
-                <w:highlight w:val="yellow"/>
-              </w:rPr>
-              <w:t>,test</w:t>
+              </w:rPr>
+              <w:t> </w:t>
             </w:r>
           </w:p>
           <w:p>
@@ -10918,9 +10630,8 @@
               <w:rPr>
                 <w:rFonts w:ascii="Times New Roman" w:hAnsi="Times New Roman"/>
                 <w:sz w:val="24"/>
-                <w:highlight w:val="yellow"/>
-              </w:rPr>
-              <w:t>123478</w:t>
+              </w:rPr>
+              <w:t>123</w:t>
             </w:r>
           </w:p>
           <w:p>
@@ -11113,6 +10824,8 @@
           <w:sz w:val="24"/>
         </w:rPr>
       </w:pPr>
+      <w:bookmarkStart w:id="8" w:name="_GoBack"/>
+      <w:bookmarkEnd w:id="8"/>
     </w:p>
     <w:p>
       <w:pPr>
@@ -11265,7 +10978,6 @@
         <w:rPr>
           <w:rFonts w:ascii="Times New Roman" w:hAnsi="Times New Roman"/>
           <w:sz w:val="24"/>
-          <w:highlight w:val="yellow"/>
         </w:rPr>
         <w:t>P. C. Jamie Andrew Schreck </w:t>
       </w:r>
@@ -11273,7 +10985,6 @@
         <w:rPr>
           <w:rFonts w:ascii="Times New Roman" w:hAnsi="Times New Roman"/>
           <w:sz w:val="24"/>
-          <w:highlight w:val="yellow"/>
         </w:rPr>
         <w:t>,</w:t>
       </w:r>
@@ -11284,56 +10995,54 @@
         <w:rPr>
           <w:rFonts w:ascii="Times New Roman" w:hAnsi="Times New Roman"/>
           <w:sz w:val="24"/>
-          <w:highlight w:val="yellow"/>
-        </w:rPr>
-      </w:pPr>
-      <w:r>
-        <w:rPr>
-          <w:rFonts w:ascii="Times New Roman" w:hAnsi="Times New Roman"/>
-          <w:sz w:val="24"/>
-        </w:rPr>
-        <w:tab/>
-      </w:r>
-      <w:r>
-        <w:rPr>
-          <w:rFonts w:ascii="Times New Roman" w:hAnsi="Times New Roman"/>
-          <w:sz w:val="24"/>
-        </w:rPr>
-        <w:tab/>
-      </w:r>
-      <w:r>
-        <w:rPr>
-          <w:rFonts w:ascii="Times New Roman" w:hAnsi="Times New Roman"/>
-          <w:sz w:val="24"/>
-        </w:rPr>
-        <w:tab/>
-      </w:r>
-      <w:r>
-        <w:rPr>
-          <w:rFonts w:ascii="Times New Roman" w:hAnsi="Times New Roman"/>
-          <w:sz w:val="24"/>
-        </w:rPr>
-        <w:tab/>
-      </w:r>
-      <w:r>
-        <w:rPr>
-          <w:rFonts w:ascii="Times New Roman" w:hAnsi="Times New Roman"/>
-          <w:sz w:val="24"/>
-        </w:rPr>
-        <w:tab/>
-      </w:r>
-      <w:r>
-        <w:rPr>
-          <w:rFonts w:ascii="Times New Roman" w:hAnsi="Times New Roman"/>
-          <w:sz w:val="24"/>
-        </w:rPr>
-        <w:tab/>
-      </w:r>
-      <w:r>
-        <w:rPr>
-          <w:rFonts w:ascii="Times New Roman" w:hAnsi="Times New Roman"/>
-          <w:sz w:val="24"/>
-          <w:highlight w:val="yellow"/>
+        </w:rPr>
+      </w:pPr>
+      <w:r>
+        <w:rPr>
+          <w:rFonts w:ascii="Times New Roman" w:hAnsi="Times New Roman"/>
+          <w:sz w:val="24"/>
+        </w:rPr>
+        <w:tab/>
+      </w:r>
+      <w:r>
+        <w:rPr>
+          <w:rFonts w:ascii="Times New Roman" w:hAnsi="Times New Roman"/>
+          <w:sz w:val="24"/>
+        </w:rPr>
+        <w:tab/>
+      </w:r>
+      <w:r>
+        <w:rPr>
+          <w:rFonts w:ascii="Times New Roman" w:hAnsi="Times New Roman"/>
+          <w:sz w:val="24"/>
+        </w:rPr>
+        <w:tab/>
+      </w:r>
+      <w:r>
+        <w:rPr>
+          <w:rFonts w:ascii="Times New Roman" w:hAnsi="Times New Roman"/>
+          <w:sz w:val="24"/>
+        </w:rPr>
+        <w:tab/>
+      </w:r>
+      <w:r>
+        <w:rPr>
+          <w:rFonts w:ascii="Times New Roman" w:hAnsi="Times New Roman"/>
+          <w:sz w:val="24"/>
+        </w:rPr>
+        <w:tab/>
+      </w:r>
+      <w:r>
+        <w:rPr>
+          <w:rFonts w:ascii="Times New Roman" w:hAnsi="Times New Roman"/>
+          <w:sz w:val="24"/>
+        </w:rPr>
+        <w:tab/>
+      </w:r>
+      <w:r>
+        <w:rPr>
+          <w:rFonts w:ascii="Times New Roman" w:hAnsi="Times New Roman"/>
+          <w:sz w:val="24"/>
         </w:rPr>
         <w:t>520 Eighth Avenue, Eighteenth Floor New York NY 10018</w:t>
       </w:r>
@@ -11345,24 +11054,12 @@
         <w:rPr>
           <w:rFonts w:ascii="Times New Roman" w:hAnsi="Times New Roman"/>
           <w:sz w:val="24"/>
-          <w:highlight w:val="yellow"/>
-        </w:rPr>
-      </w:pPr>
-    </w:p>
-    <w:p>
-      <w:pPr>
-        <w:spacing w:after="0" w:line="240" w:lineRule="auto"/>
-        <w:ind w:left="3600" w:firstLine="720"/>
-        <w:rPr>
-          <w:rFonts w:ascii="Times New Roman" w:hAnsi="Times New Roman"/>
-          <w:sz w:val="24"/>
-        </w:rPr>
-      </w:pPr>
-      <w:r>
-        <w:rPr>
-          <w:rFonts w:ascii="Times New Roman" w:hAnsi="Times New Roman"/>
-          <w:sz w:val="24"/>
-          <w:highlight w:val="yellow"/>
+        </w:rPr>
+      </w:pPr>
+      <w:r>
+        <w:rPr>
+          <w:rFonts w:ascii="Times New Roman" w:hAnsi="Times New Roman"/>
+          <w:sz w:val="24"/>
         </w:rPr>
         <w:t>(212) 590-6800</w:t>
       </w:r>
@@ -11422,7 +11119,15 @@
           <w:sz w:val="24"/>
         </w:rPr>
         <w:tab/>
-        <w:t xml:space="preserve">Attorneys for Defendant </w:t>
+        <w:t>Attorneys for Defendant</w:t>
+      </w:r>
+      <w:r>
+        <w:rPr>
+          <w:rFonts w:ascii="Times New Roman" w:hAnsi="Times New Roman"/>
+          <w:i/>
+          <w:sz w:val="24"/>
+        </w:rPr>
+        <w:t xml:space="preserve"> </w:t>
       </w:r>
     </w:p>
     <w:p/>

</xml_diff>